<commit_message>
added updated docs with schema
</commit_message>
<xml_diff>
--- a/documentation/CC421 PROJECT Template.docx
+++ b/documentation/CC421 PROJECT Template.docx
@@ -1751,7 +1751,7 @@
                         <a:effectLst/>
                         <a:extLst>
                           <a:ext uri="{C572A759-6A51-4108-AA02-DFA0A04FC94B}">
-                            <ma14:wrappingTextBoxFlag xmlns:cx2="http://schemas.microsoft.com/office/drawing/2015/10/21/chartex" xmlns:cx3="http://schemas.microsoft.com/office/drawing/2016/5/9/chartex" xmlns:cx4="http://schemas.microsoft.com/office/drawing/2016/5/10/chartex" xmlns:cx5="http://schemas.microsoft.com/office/drawing/2016/5/11/chartex" xmlns:cx6="http://schemas.microsoft.com/office/drawing/2016/5/12/chartex" xmlns:cx7="http://schemas.microsoft.com/office/drawing/2016/5/13/chartex" xmlns:cx8="http://schemas.microsoft.com/office/drawing/2016/5/14/chartex" xmlns:aink="http://schemas.microsoft.com/office/drawing/2016/ink" xmlns:am3d="http://schemas.microsoft.com/office/drawing/2017/model3d" xmlns:w16cex="http://schemas.microsoft.com/office/word/2018/wordml/cex" xmlns:w16cid="http://schemas.microsoft.com/office/word/2016/wordml/cid" xmlns:w16="http://schemas.microsoft.com/office/word/2018/wordml" xmlns:w16sdtdh="http://schemas.microsoft.com/office/word/2020/wordml/sdtdatahash" xmlns="" xmlns:mo="http://schemas.microsoft.com/office/mac/office/2008/main" xmlns:mv="urn:schemas-microsoft-com:mac:vml" xmlns:o="urn:schemas-microsoft-com:office:office" xmlns:v="urn:schemas-microsoft-com:vml" xmlns:w10="urn:schemas-microsoft-com:office:word" xmlns:w="http://schemas.openxmlformats.org/wordprocessingml/2006/main" xmlns:ma14="http://schemas.microsoft.com/office/mac/drawingml/2011/main"/>
+                            <ma14:wrappingTextBoxFlag xmlns:ma14="http://schemas.microsoft.com/office/mac/drawingml/2011/main" xmlns:w="http://schemas.openxmlformats.org/wordprocessingml/2006/main" xmlns:w10="urn:schemas-microsoft-com:office:word" xmlns:v="urn:schemas-microsoft-com:vml" xmlns:o="urn:schemas-microsoft-com:office:office" xmlns:mv="urn:schemas-microsoft-com:mac:vml" xmlns:mo="http://schemas.microsoft.com/office/mac/office/2008/main" xmlns="" xmlns:w16sdtdh="http://schemas.microsoft.com/office/word/2020/wordml/sdtdatahash" xmlns:w16="http://schemas.microsoft.com/office/word/2018/wordml" xmlns:w16cid="http://schemas.microsoft.com/office/word/2016/wordml/cid" xmlns:w16cex="http://schemas.microsoft.com/office/word/2018/wordml/cex" xmlns:am3d="http://schemas.microsoft.com/office/drawing/2017/model3d" xmlns:aink="http://schemas.microsoft.com/office/drawing/2016/ink" xmlns:cx8="http://schemas.microsoft.com/office/drawing/2016/5/14/chartex" xmlns:cx7="http://schemas.microsoft.com/office/drawing/2016/5/13/chartex" xmlns:cx6="http://schemas.microsoft.com/office/drawing/2016/5/12/chartex" xmlns:cx5="http://schemas.microsoft.com/office/drawing/2016/5/11/chartex" xmlns:cx4="http://schemas.microsoft.com/office/drawing/2016/5/10/chartex" xmlns:cx3="http://schemas.microsoft.com/office/drawing/2016/5/9/chartex" xmlns:cx2="http://schemas.microsoft.com/office/drawing/2015/10/21/chartex"/>
                           </a:ext>
                         </a:extLst>
                       </wps:spPr>
@@ -2050,13 +2050,13 @@
               </wp:anchor>
             </w:drawing>
           </mc:Choice>
-          <mc:Fallback xmlns:cx2="http://schemas.microsoft.com/office/drawing/2015/10/21/chartex" xmlns:cx3="http://schemas.microsoft.com/office/drawing/2016/5/9/chartex" xmlns:cx4="http://schemas.microsoft.com/office/drawing/2016/5/10/chartex" xmlns:cx5="http://schemas.microsoft.com/office/drawing/2016/5/11/chartex" xmlns:cx6="http://schemas.microsoft.com/office/drawing/2016/5/12/chartex" xmlns:cx7="http://schemas.microsoft.com/office/drawing/2016/5/13/chartex" xmlns:cx8="http://schemas.microsoft.com/office/drawing/2016/5/14/chartex" xmlns:aink="http://schemas.microsoft.com/office/drawing/2016/ink" xmlns:am3d="http://schemas.microsoft.com/office/drawing/2017/model3d" xmlns:w16cex="http://schemas.microsoft.com/office/word/2018/wordml/cex" xmlns:w16cid="http://schemas.microsoft.com/office/word/2016/wordml/cid" xmlns:w16="http://schemas.microsoft.com/office/word/2018/wordml" xmlns:w16sdtdh="http://schemas.microsoft.com/office/word/2020/wordml/sdtdatahash">
+          <mc:Fallback>
             <w:pict>
               <v:shapetype w14:anchorId="6F56FABF" id="_x0000_t202" coordsize="21600,21600" o:spt="202" path="m,l,21600r21600,l21600,xe">
                 <v:stroke joinstyle="miter"/>
                 <v:path gradientshapeok="t" o:connecttype="rect"/>
               </v:shapetype>
-              <v:shape id="Text Box 6" o:spid="_x0000_s1028" type="#_x0000_t202" style="position:absolute;margin-left:3pt;margin-top:192pt;width:508.5pt;height:106.2pt;z-index:251556864;visibility:visible;mso-wrap-style:square;mso-width-percent:0;mso-height-percent:0;mso-wrap-distance-left:9pt;mso-wrap-distance-top:0;mso-wrap-distance-right:9pt;mso-wrap-distance-bottom:0;mso-position-horizontal:absolute;mso-position-horizontal-relative:margin;mso-position-vertical:absolute;mso-position-vertical-relative:margin;mso-width-percent:0;mso-height-percent:0;mso-width-relative:margin;mso-height-relative:margin;v-text-anchor:top" o:gfxdata="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" filled="f" stroked="f">
+              <v:shape id="Text Box 6" o:spid="_x0000_s1028" type="#_x0000_t202" style="position:absolute;margin-left:3pt;margin-top:192pt;width:508.5pt;height:106.2pt;z-index:251556864;visibility:visible;mso-wrap-style:square;mso-width-percent:0;mso-height-percent:0;mso-wrap-distance-left:9pt;mso-wrap-distance-top:0;mso-wrap-distance-right:9pt;mso-wrap-distance-bottom:0;mso-position-horizontal:absolute;mso-position-horizontal-relative:margin;mso-position-vertical:absolute;mso-position-vertical-relative:margin;mso-width-percent:0;mso-height-percent:0;mso-width-relative:margin;mso-height-relative:margin;v-text-anchor:top" o:gfxdata="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" filled="f" stroked="f">
                 <v:textbox>
                   <w:txbxContent>
                     <w:p>
@@ -2404,8 +2404,6 @@
       <w:r>
         <w:t>Standards of living are rising due to the rise of technology integration on everything around us in this day and age, which gave us the idea to develop a smart home system for a higher standard of living for the average consumer. The system is both simple and easy to install in any home. The system is highly modular, to accommodate the preferences of each user. It relies on user input to achieve simple tasks around the house like turn on and off electric appliances, users can give commands to the system via a {insert input method} to the main control unit of the system which then sends that command to the specific unit in charge of achieving the task specified by the user (e.g. the specific unit in charge of activating the coffee machine in another room).</w:t>
       </w:r>
-      <w:bookmarkStart w:id="0" w:name="_GoBack"/>
-      <w:bookmarkEnd w:id="0"/>
     </w:p>
     <w:p>
       <w:pPr>
@@ -2658,7 +2656,6 @@
       </w:r>
     </w:p>
     <w:p/>
-    <w:p/>
     <w:p>
       <w:pPr>
         <w:autoSpaceDE w:val="0"/>
@@ -2667,7 +2664,50 @@
         <w:spacing w:line="360" w:lineRule="auto"/>
       </w:pPr>
       <w:r>
-        <w:t>[YOUR PROTEUS / WIRING DIAGRAM]</w:t>
+        <w:rPr>
+          <w:noProof/>
+        </w:rPr>
+        <w:drawing>
+          <wp:inline distT="0" distB="0" distL="0" distR="0" wp14:anchorId="3A51F22A" wp14:editId="218C8642">
+            <wp:extent cx="6642100" cy="4868545"/>
+            <wp:effectExtent l="0" t="0" r="6350" b="8255"/>
+            <wp:docPr id="1" name="Picture 1"/>
+            <wp:cNvGraphicFramePr>
+              <a:graphicFrameLocks xmlns:a="http://schemas.openxmlformats.org/drawingml/2006/main" noChangeAspect="1"/>
+            </wp:cNvGraphicFramePr>
+            <a:graphic xmlns:a="http://schemas.openxmlformats.org/drawingml/2006/main">
+              <a:graphicData uri="http://schemas.openxmlformats.org/drawingml/2006/picture">
+                <pic:pic xmlns:pic="http://schemas.openxmlformats.org/drawingml/2006/picture">
+                  <pic:nvPicPr>
+                    <pic:cNvPr id="1" name="schema.PNG"/>
+                    <pic:cNvPicPr/>
+                  </pic:nvPicPr>
+                  <pic:blipFill>
+                    <a:blip r:embed="rId10">
+                      <a:extLst>
+                        <a:ext uri="{28A0092B-C50C-407E-A947-70E740481C1C}">
+                          <a14:useLocalDpi xmlns:a14="http://schemas.microsoft.com/office/drawing/2010/main" val="0"/>
+                        </a:ext>
+                      </a:extLst>
+                    </a:blip>
+                    <a:stretch>
+                      <a:fillRect/>
+                    </a:stretch>
+                  </pic:blipFill>
+                  <pic:spPr>
+                    <a:xfrm>
+                      <a:off x="0" y="0"/>
+                      <a:ext cx="6642100" cy="4868545"/>
+                    </a:xfrm>
+                    <a:prstGeom prst="rect">
+                      <a:avLst/>
+                    </a:prstGeom>
+                  </pic:spPr>
+                </pic:pic>
+              </a:graphicData>
+            </a:graphic>
+          </wp:inline>
+        </w:drawing>
       </w:r>
     </w:p>
     <w:p/>
@@ -2776,7 +2816,7 @@
               </wp:anchor>
             </w:drawing>
           </mc:Choice>
-          <mc:Fallback xmlns:cx2="http://schemas.microsoft.com/office/drawing/2015/10/21/chartex" xmlns:cx3="http://schemas.microsoft.com/office/drawing/2016/5/9/chartex" xmlns:cx4="http://schemas.microsoft.com/office/drawing/2016/5/10/chartex" xmlns:cx5="http://schemas.microsoft.com/office/drawing/2016/5/11/chartex" xmlns:cx6="http://schemas.microsoft.com/office/drawing/2016/5/12/chartex" xmlns:cx7="http://schemas.microsoft.com/office/drawing/2016/5/13/chartex" xmlns:cx8="http://schemas.microsoft.com/office/drawing/2016/5/14/chartex" xmlns:aink="http://schemas.microsoft.com/office/drawing/2016/ink" xmlns:am3d="http://schemas.microsoft.com/office/drawing/2017/model3d" xmlns:w16cex="http://schemas.microsoft.com/office/word/2018/wordml/cex" xmlns:w16cid="http://schemas.microsoft.com/office/word/2016/wordml/cid" xmlns:w16="http://schemas.microsoft.com/office/word/2018/wordml" xmlns:w16sdtdh="http://schemas.microsoft.com/office/word/2020/wordml/sdtdatahash">
+          <mc:Fallback xmlns:w16sdtdh="http://schemas.microsoft.com/office/word/2020/wordml/sdtdatahash" xmlns:w16="http://schemas.microsoft.com/office/word/2018/wordml" xmlns:w16cid="http://schemas.microsoft.com/office/word/2016/wordml/cid" xmlns:w16cex="http://schemas.microsoft.com/office/word/2018/wordml/cex" xmlns:am3d="http://schemas.microsoft.com/office/drawing/2017/model3d" xmlns:aink="http://schemas.microsoft.com/office/drawing/2016/ink" xmlns:cx8="http://schemas.microsoft.com/office/drawing/2016/5/14/chartex" xmlns:cx7="http://schemas.microsoft.com/office/drawing/2016/5/13/chartex" xmlns:cx6="http://schemas.microsoft.com/office/drawing/2016/5/12/chartex" xmlns:cx5="http://schemas.microsoft.com/office/drawing/2016/5/11/chartex" xmlns:cx4="http://schemas.microsoft.com/office/drawing/2016/5/10/chartex" xmlns:cx3="http://schemas.microsoft.com/office/drawing/2016/5/9/chartex" xmlns:cx2="http://schemas.microsoft.com/office/drawing/2015/10/21/chartex">
             <w:pict>
               <v:rect w14:anchorId="3EF4BE81" id="Rectangle 48" o:spid="_x0000_s1026" style="position:absolute;margin-left:329.25pt;margin-top:231.3pt;width:165pt;height:22.5pt;z-index:251658752;visibility:visible;mso-wrap-style:square;mso-width-percent:0;mso-height-percent:0;mso-wrap-distance-left:9pt;mso-wrap-distance-top:0;mso-wrap-distance-right:9pt;mso-wrap-distance-bottom:0;mso-position-horizontal:absolute;mso-position-horizontal-relative:text;mso-position-vertical:absolute;mso-position-vertical-relative:text;mso-width-percent:0;mso-height-percent:0;mso-width-relative:margin;mso-height-relative:margin;v-text-anchor:middle" o:gfxdata="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" fillcolor="white [3212]" stroked="f"/>
             </w:pict>
@@ -3026,16 +3066,114 @@
     <w:p/>
     <w:p>
       <w:pPr>
+        <w:pStyle w:val="ListParagraph"/>
+        <w:numPr>
+          <w:ilvl w:val="0"/>
+          <w:numId w:val="13"/>
+        </w:numPr>
         <w:spacing w:line="480" w:lineRule="auto"/>
       </w:pPr>
       <w:r>
-        <w:t>ANY REFERENCES FROM THE INTERNET, LIKE INFORMATION OR IMAGES OR TABLES</w:t>
+        <w:t>8051 instructions</w:t>
       </w:r>
     </w:p>
+    <w:p>
+      <w:pPr>
+        <w:pStyle w:val="ListParagraph"/>
+        <w:numPr>
+          <w:ilvl w:val="1"/>
+          <w:numId w:val="13"/>
+        </w:numPr>
+        <w:spacing w:line="480" w:lineRule="auto"/>
+      </w:pPr>
+      <w:hyperlink r:id="rId11" w:history="1">
+        <w:r>
+          <w:rPr>
+            <w:rStyle w:val="Hyperlink"/>
+          </w:rPr>
+          <w:t>https://www.keil.com/support/man/docs/is51/is51_instructions.htm</w:t>
+        </w:r>
+      </w:hyperlink>
+    </w:p>
+    <w:p>
+      <w:pPr>
+        <w:pStyle w:val="ListParagraph"/>
+        <w:numPr>
+          <w:ilvl w:val="0"/>
+          <w:numId w:val="13"/>
+        </w:numPr>
+        <w:spacing w:line="480" w:lineRule="auto"/>
+      </w:pPr>
+      <w:r>
+        <w:t>89S</w:t>
+      </w:r>
+      <w:r>
+        <w:t>52 datasheet</w:t>
+      </w:r>
+    </w:p>
+    <w:p>
+      <w:pPr>
+        <w:pStyle w:val="ListParagraph"/>
+        <w:numPr>
+          <w:ilvl w:val="1"/>
+          <w:numId w:val="13"/>
+        </w:numPr>
+        <w:spacing w:line="480" w:lineRule="auto"/>
+      </w:pPr>
+      <w:hyperlink r:id="rId12" w:history="1">
+        <w:r>
+          <w:rPr>
+            <w:rStyle w:val="Hyperlink"/>
+          </w:rPr>
+          <w:t>https://www.keil.com/dd/docs/datashts/atmel/at89s52_ds.pdf</w:t>
+        </w:r>
+      </w:hyperlink>
+    </w:p>
+    <w:p>
+      <w:pPr>
+        <w:pStyle w:val="ListParagraph"/>
+        <w:numPr>
+          <w:ilvl w:val="0"/>
+          <w:numId w:val="13"/>
+        </w:numPr>
+        <w:spacing w:line="480" w:lineRule="auto"/>
+      </w:pPr>
+      <w:r>
+        <w:t>Flashing 89S52 with avrdude linux tool</w:t>
+      </w:r>
+    </w:p>
+    <w:p>
+      <w:pPr>
+        <w:pStyle w:val="ListParagraph"/>
+        <w:numPr>
+          <w:ilvl w:val="1"/>
+          <w:numId w:val="13"/>
+        </w:numPr>
+        <w:spacing w:line="480" w:lineRule="auto"/>
+      </w:pPr>
+      <w:r>
+        <w:t>https://www.instructables.com/Ho</w:t>
+      </w:r>
+      <w:r>
+        <w:t>w-to-Program-8051-Using-Arduino</w:t>
+      </w:r>
+      <w:bookmarkStart w:id="0" w:name="_GoBack"/>
+      <w:bookmarkEnd w:id="0"/>
+    </w:p>
+    <w:p>
+      <w:pPr>
+        <w:pStyle w:val="ListParagraph"/>
+        <w:numPr>
+          <w:ilvl w:val="0"/>
+          <w:numId w:val="13"/>
+        </w:numPr>
+        <w:spacing w:line="480" w:lineRule="auto"/>
+      </w:pPr>
+    </w:p>
     <w:sectPr>
-      <w:headerReference w:type="even" r:id="rId10"/>
-      <w:headerReference w:type="default" r:id="rId11"/>
-      <w:footerReference w:type="default" r:id="rId12"/>
+      <w:headerReference w:type="even" r:id="rId13"/>
+      <w:headerReference w:type="default" r:id="rId14"/>
+      <w:footerReference w:type="default" r:id="rId15"/>
       <w:pgSz w:w="11900" w:h="16840"/>
       <w:pgMar w:top="720" w:right="720" w:bottom="720" w:left="720" w:header="708" w:footer="830" w:gutter="0"/>
       <w:pgBorders>
@@ -3283,7 +3421,7 @@
       <w:rPr>
         <w:noProof/>
       </w:rPr>
-      <w:t>16 January 2022</w:t>
+      <w:t>18 January 2022</w:t>
     </w:r>
     <w:r>
       <w:fldChar w:fldCharType="end"/>
@@ -3526,6 +3664,92 @@
     </w:lvl>
   </w:abstractNum>
   <w:abstractNum w:abstractNumId="2" w15:restartNumberingAfterBreak="0">
+    <w:nsid w:val="0FBF51E5"/>
+    <w:multiLevelType w:val="hybridMultilevel"/>
+    <w:tmpl w:val="F0B8458C"/>
+    <w:lvl w:ilvl="0" w:tplc="0409000F">
+      <w:start w:val="1"/>
+      <w:numFmt w:val="decimal"/>
+      <w:lvlText w:val="%1."/>
+      <w:lvlJc w:val="left"/>
+      <w:pPr>
+        <w:ind w:left="720" w:hanging="360"/>
+      </w:pPr>
+    </w:lvl>
+    <w:lvl w:ilvl="1" w:tplc="04090019" w:tentative="1">
+      <w:start w:val="1"/>
+      <w:numFmt w:val="lowerLetter"/>
+      <w:lvlText w:val="%2."/>
+      <w:lvlJc w:val="left"/>
+      <w:pPr>
+        <w:ind w:left="1440" w:hanging="360"/>
+      </w:pPr>
+    </w:lvl>
+    <w:lvl w:ilvl="2" w:tplc="0409001B" w:tentative="1">
+      <w:start w:val="1"/>
+      <w:numFmt w:val="lowerRoman"/>
+      <w:lvlText w:val="%3."/>
+      <w:lvlJc w:val="right"/>
+      <w:pPr>
+        <w:ind w:left="2160" w:hanging="180"/>
+      </w:pPr>
+    </w:lvl>
+    <w:lvl w:ilvl="3" w:tplc="0409000F" w:tentative="1">
+      <w:start w:val="1"/>
+      <w:numFmt w:val="decimal"/>
+      <w:lvlText w:val="%4."/>
+      <w:lvlJc w:val="left"/>
+      <w:pPr>
+        <w:ind w:left="2880" w:hanging="360"/>
+      </w:pPr>
+    </w:lvl>
+    <w:lvl w:ilvl="4" w:tplc="04090019" w:tentative="1">
+      <w:start w:val="1"/>
+      <w:numFmt w:val="lowerLetter"/>
+      <w:lvlText w:val="%5."/>
+      <w:lvlJc w:val="left"/>
+      <w:pPr>
+        <w:ind w:left="3600" w:hanging="360"/>
+      </w:pPr>
+    </w:lvl>
+    <w:lvl w:ilvl="5" w:tplc="0409001B" w:tentative="1">
+      <w:start w:val="1"/>
+      <w:numFmt w:val="lowerRoman"/>
+      <w:lvlText w:val="%6."/>
+      <w:lvlJc w:val="right"/>
+      <w:pPr>
+        <w:ind w:left="4320" w:hanging="180"/>
+      </w:pPr>
+    </w:lvl>
+    <w:lvl w:ilvl="6" w:tplc="0409000F" w:tentative="1">
+      <w:start w:val="1"/>
+      <w:numFmt w:val="decimal"/>
+      <w:lvlText w:val="%7."/>
+      <w:lvlJc w:val="left"/>
+      <w:pPr>
+        <w:ind w:left="5040" w:hanging="360"/>
+      </w:pPr>
+    </w:lvl>
+    <w:lvl w:ilvl="7" w:tplc="04090019" w:tentative="1">
+      <w:start w:val="1"/>
+      <w:numFmt w:val="lowerLetter"/>
+      <w:lvlText w:val="%8."/>
+      <w:lvlJc w:val="left"/>
+      <w:pPr>
+        <w:ind w:left="5760" w:hanging="360"/>
+      </w:pPr>
+    </w:lvl>
+    <w:lvl w:ilvl="8" w:tplc="0409001B" w:tentative="1">
+      <w:start w:val="1"/>
+      <w:numFmt w:val="lowerRoman"/>
+      <w:lvlText w:val="%9."/>
+      <w:lvlJc w:val="right"/>
+      <w:pPr>
+        <w:ind w:left="6480" w:hanging="180"/>
+      </w:pPr>
+    </w:lvl>
+  </w:abstractNum>
+  <w:abstractNum w:abstractNumId="3" w15:restartNumberingAfterBreak="0">
     <w:nsid w:val="13473752"/>
     <w:multiLevelType w:val="hybridMultilevel"/>
     <w:tmpl w:val="EC229716"/>
@@ -3638,7 +3862,96 @@
       </w:rPr>
     </w:lvl>
   </w:abstractNum>
-  <w:abstractNum w:abstractNumId="3" w15:restartNumberingAfterBreak="0">
+  <w:abstractNum w:abstractNumId="4" w15:restartNumberingAfterBreak="0">
+    <w:nsid w:val="1A8E7050"/>
+    <w:multiLevelType w:val="hybridMultilevel"/>
+    <w:tmpl w:val="F8CE800E"/>
+    <w:lvl w:ilvl="0" w:tplc="04090001">
+      <w:start w:val="1"/>
+      <w:numFmt w:val="bullet"/>
+      <w:lvlText w:val=""/>
+      <w:lvlJc w:val="left"/>
+      <w:pPr>
+        <w:ind w:left="720" w:hanging="360"/>
+      </w:pPr>
+      <w:rPr>
+        <w:rFonts w:ascii="Symbol" w:hAnsi="Symbol" w:hint="default"/>
+      </w:rPr>
+    </w:lvl>
+    <w:lvl w:ilvl="1" w:tplc="04090019">
+      <w:start w:val="1"/>
+      <w:numFmt w:val="lowerLetter"/>
+      <w:lvlText w:val="%2."/>
+      <w:lvlJc w:val="left"/>
+      <w:pPr>
+        <w:ind w:left="1440" w:hanging="360"/>
+      </w:pPr>
+    </w:lvl>
+    <w:lvl w:ilvl="2" w:tplc="0409001B" w:tentative="1">
+      <w:start w:val="1"/>
+      <w:numFmt w:val="lowerRoman"/>
+      <w:lvlText w:val="%3."/>
+      <w:lvlJc w:val="right"/>
+      <w:pPr>
+        <w:ind w:left="2160" w:hanging="180"/>
+      </w:pPr>
+    </w:lvl>
+    <w:lvl w:ilvl="3" w:tplc="0409000F" w:tentative="1">
+      <w:start w:val="1"/>
+      <w:numFmt w:val="decimal"/>
+      <w:lvlText w:val="%4."/>
+      <w:lvlJc w:val="left"/>
+      <w:pPr>
+        <w:ind w:left="2880" w:hanging="360"/>
+      </w:pPr>
+    </w:lvl>
+    <w:lvl w:ilvl="4" w:tplc="04090019" w:tentative="1">
+      <w:start w:val="1"/>
+      <w:numFmt w:val="lowerLetter"/>
+      <w:lvlText w:val="%5."/>
+      <w:lvlJc w:val="left"/>
+      <w:pPr>
+        <w:ind w:left="3600" w:hanging="360"/>
+      </w:pPr>
+    </w:lvl>
+    <w:lvl w:ilvl="5" w:tplc="0409001B" w:tentative="1">
+      <w:start w:val="1"/>
+      <w:numFmt w:val="lowerRoman"/>
+      <w:lvlText w:val="%6."/>
+      <w:lvlJc w:val="right"/>
+      <w:pPr>
+        <w:ind w:left="4320" w:hanging="180"/>
+      </w:pPr>
+    </w:lvl>
+    <w:lvl w:ilvl="6" w:tplc="0409000F" w:tentative="1">
+      <w:start w:val="1"/>
+      <w:numFmt w:val="decimal"/>
+      <w:lvlText w:val="%7."/>
+      <w:lvlJc w:val="left"/>
+      <w:pPr>
+        <w:ind w:left="5040" w:hanging="360"/>
+      </w:pPr>
+    </w:lvl>
+    <w:lvl w:ilvl="7" w:tplc="04090019" w:tentative="1">
+      <w:start w:val="1"/>
+      <w:numFmt w:val="lowerLetter"/>
+      <w:lvlText w:val="%8."/>
+      <w:lvlJc w:val="left"/>
+      <w:pPr>
+        <w:ind w:left="5760" w:hanging="360"/>
+      </w:pPr>
+    </w:lvl>
+    <w:lvl w:ilvl="8" w:tplc="0409001B" w:tentative="1">
+      <w:start w:val="1"/>
+      <w:numFmt w:val="lowerRoman"/>
+      <w:lvlText w:val="%9."/>
+      <w:lvlJc w:val="right"/>
+      <w:pPr>
+        <w:ind w:left="6480" w:hanging="180"/>
+      </w:pPr>
+    </w:lvl>
+  </w:abstractNum>
+  <w:abstractNum w:abstractNumId="5" w15:restartNumberingAfterBreak="0">
     <w:nsid w:val="20173E63"/>
     <w:multiLevelType w:val="hybridMultilevel"/>
     <w:tmpl w:val="49164D20"/>
@@ -3751,7 +4064,7 @@
       </w:rPr>
     </w:lvl>
   </w:abstractNum>
-  <w:abstractNum w:abstractNumId="4" w15:restartNumberingAfterBreak="0">
+  <w:abstractNum w:abstractNumId="6" w15:restartNumberingAfterBreak="0">
     <w:nsid w:val="30C002FE"/>
     <w:multiLevelType w:val="hybridMultilevel"/>
     <w:tmpl w:val="CFC0B9A4"/>
@@ -3840,7 +4153,7 @@
       </w:pPr>
     </w:lvl>
   </w:abstractNum>
-  <w:abstractNum w:abstractNumId="5" w15:restartNumberingAfterBreak="0">
+  <w:abstractNum w:abstractNumId="7" w15:restartNumberingAfterBreak="0">
     <w:nsid w:val="3756131E"/>
     <w:multiLevelType w:val="hybridMultilevel"/>
     <w:tmpl w:val="587025AA"/>
@@ -3929,7 +4242,7 @@
       </w:pPr>
     </w:lvl>
   </w:abstractNum>
-  <w:abstractNum w:abstractNumId="6" w15:restartNumberingAfterBreak="0">
+  <w:abstractNum w:abstractNumId="8" w15:restartNumberingAfterBreak="0">
     <w:nsid w:val="486A4C39"/>
     <w:multiLevelType w:val="hybridMultilevel"/>
     <w:tmpl w:val="8A30C198"/>
@@ -4042,7 +4355,7 @@
       </w:rPr>
     </w:lvl>
   </w:abstractNum>
-  <w:abstractNum w:abstractNumId="7" w15:restartNumberingAfterBreak="0">
+  <w:abstractNum w:abstractNumId="9" w15:restartNumberingAfterBreak="0">
     <w:nsid w:val="50ED5DF4"/>
     <w:multiLevelType w:val="hybridMultilevel"/>
     <w:tmpl w:val="351CDBC8"/>
@@ -4155,7 +4468,7 @@
       </w:rPr>
     </w:lvl>
   </w:abstractNum>
-  <w:abstractNum w:abstractNumId="8" w15:restartNumberingAfterBreak="0">
+  <w:abstractNum w:abstractNumId="10" w15:restartNumberingAfterBreak="0">
     <w:nsid w:val="5B6B6E2E"/>
     <w:multiLevelType w:val="hybridMultilevel"/>
     <w:tmpl w:val="67BC17CA"/>
@@ -4268,7 +4581,7 @@
       </w:rPr>
     </w:lvl>
   </w:abstractNum>
-  <w:abstractNum w:abstractNumId="9" w15:restartNumberingAfterBreak="0">
+  <w:abstractNum w:abstractNumId="11" w15:restartNumberingAfterBreak="0">
     <w:nsid w:val="62B622E4"/>
     <w:multiLevelType w:val="hybridMultilevel"/>
     <w:tmpl w:val="3ACC1380"/>
@@ -4357,7 +4670,7 @@
       </w:pPr>
     </w:lvl>
   </w:abstractNum>
-  <w:abstractNum w:abstractNumId="10" w15:restartNumberingAfterBreak="0">
+  <w:abstractNum w:abstractNumId="12" w15:restartNumberingAfterBreak="0">
     <w:nsid w:val="74E8390D"/>
     <w:multiLevelType w:val="hybridMultilevel"/>
     <w:tmpl w:val="E824307A"/>
@@ -4471,37 +4784,43 @@
     </w:lvl>
   </w:abstractNum>
   <w:num w:numId="1">
-    <w:abstractNumId w:val="4"/>
+    <w:abstractNumId w:val="6"/>
   </w:num>
   <w:num w:numId="2">
-    <w:abstractNumId w:val="9"/>
+    <w:abstractNumId w:val="11"/>
   </w:num>
   <w:num w:numId="3">
-    <w:abstractNumId w:val="5"/>
+    <w:abstractNumId w:val="7"/>
   </w:num>
   <w:num w:numId="4">
-    <w:abstractNumId w:val="6"/>
+    <w:abstractNumId w:val="8"/>
   </w:num>
   <w:num w:numId="5">
     <w:abstractNumId w:val="0"/>
   </w:num>
   <w:num w:numId="6">
-    <w:abstractNumId w:val="7"/>
+    <w:abstractNumId w:val="9"/>
   </w:num>
   <w:num w:numId="7">
     <w:abstractNumId w:val="1"/>
   </w:num>
   <w:num w:numId="8">
+    <w:abstractNumId w:val="5"/>
+  </w:num>
+  <w:num w:numId="9">
+    <w:abstractNumId w:val="10"/>
+  </w:num>
+  <w:num w:numId="10">
+    <w:abstractNumId w:val="12"/>
+  </w:num>
+  <w:num w:numId="11">
     <w:abstractNumId w:val="3"/>
   </w:num>
-  <w:num w:numId="9">
-    <w:abstractNumId w:val="8"/>
+  <w:num w:numId="12">
+    <w:abstractNumId w:val="2"/>
   </w:num>
-  <w:num w:numId="10">
-    <w:abstractNumId w:val="10"/>
-  </w:num>
-  <w:num w:numId="11">
-    <w:abstractNumId w:val="2"/>
+  <w:num w:numId="13">
+    <w:abstractNumId w:val="4"/>
   </w:num>
 </w:numbering>
 </file>
@@ -5609,7 +5928,7 @@
 </file>
 
 <file path=customXml/itemProps2.xml><?xml version="1.0" encoding="utf-8"?>
-<ds:datastoreItem xmlns:ds="http://schemas.openxmlformats.org/officeDocument/2006/customXml" ds:itemID="{D4FDE797-7DE9-45B9-A8F2-46365DB252B9}">
+<ds:datastoreItem xmlns:ds="http://schemas.openxmlformats.org/officeDocument/2006/customXml" ds:itemID="{7EC6CB95-2D17-446E-8E6F-733C8E681073}">
   <ds:schemaRefs>
     <ds:schemaRef ds:uri="http://schemas.openxmlformats.org/officeDocument/2006/bibliography"/>
   </ds:schemaRefs>

</xml_diff>